<commit_message>
Add feria in DRE, MER and ML, and creat script e bd in PostgreSQL
</commit_message>
<xml_diff>
--- a/modelo_logico_salao_belissima_v2.docx
+++ b/modelo_logico_salao_belissima_v2.docx
@@ -122,7 +122,25 @@
           <w:sz w:val="22"/>
           <w:szCs w:val="22"/>
         </w:rPr>
-        <w:t xml:space="preserve">, senha, nome, </w:t>
+        <w:t xml:space="preserve">, </w:t>
+      </w:r>
+      <w:proofErr w:type="spellStart"/>
+      <w:r>
+        <w:rPr>
+          <w:rFonts w:ascii="Arial" w:hAnsi="Arial" w:cs="Arial"/>
+          <w:sz w:val="22"/>
+          <w:szCs w:val="22"/>
+        </w:rPr>
+        <w:t>password</w:t>
+      </w:r>
+      <w:proofErr w:type="spellEnd"/>
+      <w:r>
+        <w:rPr>
+          <w:rFonts w:ascii="Arial" w:hAnsi="Arial" w:cs="Arial"/>
+          <w:sz w:val="22"/>
+          <w:szCs w:val="22"/>
+        </w:rPr>
+        <w:t xml:space="preserve">, nome, </w:t>
       </w:r>
       <w:proofErr w:type="spellStart"/>
       <w:r>
@@ -367,7 +385,39 @@
           <w:sz w:val="22"/>
           <w:szCs w:val="22"/>
         </w:rPr>
-        <w:t xml:space="preserve"> , cargo número, rua, cidade, estado)</w:t>
+        <w:t xml:space="preserve"> , rua,</w:t>
+      </w:r>
+      <w:r>
+        <w:rPr>
+          <w:rFonts w:ascii="Arial" w:hAnsi="Arial" w:cs="Arial"/>
+          <w:sz w:val="22"/>
+          <w:szCs w:val="22"/>
+        </w:rPr>
+        <w:t xml:space="preserve"> </w:t>
+      </w:r>
+      <w:r>
+        <w:rPr>
+          <w:rFonts w:ascii="Arial" w:hAnsi="Arial" w:cs="Arial"/>
+          <w:sz w:val="22"/>
+          <w:szCs w:val="22"/>
+        </w:rPr>
+        <w:t>número</w:t>
+      </w:r>
+      <w:r>
+        <w:rPr>
+          <w:rFonts w:ascii="Arial" w:hAnsi="Arial" w:cs="Arial"/>
+          <w:sz w:val="22"/>
+          <w:szCs w:val="22"/>
+        </w:rPr>
+        <w:t>,</w:t>
+      </w:r>
+      <w:r>
+        <w:rPr>
+          <w:rFonts w:ascii="Arial" w:hAnsi="Arial" w:cs="Arial"/>
+          <w:sz w:val="22"/>
+          <w:szCs w:val="22"/>
+        </w:rPr>
+        <w:t xml:space="preserve"> cidade, estado)</w:t>
       </w:r>
     </w:p>
     <w:p>
@@ -608,7 +658,7 @@
           <w:sz w:val="22"/>
           <w:szCs w:val="22"/>
         </w:rPr>
-        <w:t xml:space="preserve">, status, data, </w:t>
+        <w:t xml:space="preserve">, data, </w:t>
       </w:r>
       <w:proofErr w:type="spellStart"/>
       <w:r>
@@ -656,6 +706,14 @@
         <w:t>id_cabeleireiro</w:t>
       </w:r>
       <w:proofErr w:type="spellEnd"/>
+      <w:r>
+        <w:rPr>
+          <w:rFonts w:ascii="Arial" w:hAnsi="Arial" w:cs="Arial"/>
+          <w:sz w:val="22"/>
+          <w:szCs w:val="22"/>
+        </w:rPr>
+        <w:t>, status</w:t>
+      </w:r>
       <w:r>
         <w:rPr>
           <w:rFonts w:ascii="Arial" w:hAnsi="Arial" w:cs="Arial"/>
@@ -972,6 +1030,24 @@
           <w:sz w:val="22"/>
           <w:szCs w:val="22"/>
         </w:rPr>
+        <w:t>titulo</w:t>
+      </w:r>
+      <w:proofErr w:type="spellEnd"/>
+      <w:r>
+        <w:rPr>
+          <w:rFonts w:ascii="Arial" w:hAnsi="Arial" w:cs="Arial"/>
+          <w:sz w:val="22"/>
+          <w:szCs w:val="22"/>
+        </w:rPr>
+        <w:t xml:space="preserve">, </w:t>
+      </w:r>
+      <w:proofErr w:type="spellStart"/>
+      <w:r>
+        <w:rPr>
+          <w:rFonts w:ascii="Arial" w:hAnsi="Arial" w:cs="Arial"/>
+          <w:sz w:val="22"/>
+          <w:szCs w:val="22"/>
+        </w:rPr>
         <w:t>descricao</w:t>
       </w:r>
       <w:proofErr w:type="spellEnd"/>
@@ -981,7 +1057,15 @@
           <w:sz w:val="22"/>
           <w:szCs w:val="22"/>
         </w:rPr>
-        <w:t xml:space="preserve">, data, titulo, </w:t>
+        <w:t>,</w:t>
+      </w:r>
+      <w:r>
+        <w:rPr>
+          <w:rFonts w:ascii="Arial" w:hAnsi="Arial" w:cs="Arial"/>
+          <w:sz w:val="22"/>
+          <w:szCs w:val="22"/>
+        </w:rPr>
+        <w:t xml:space="preserve"> data, </w:t>
       </w:r>
       <w:proofErr w:type="spellStart"/>
       <w:r>
@@ -1175,7 +1259,23 @@
           <w:sz w:val="22"/>
           <w:szCs w:val="22"/>
         </w:rPr>
-        <w:t xml:space="preserve">, marca, </w:t>
+        <w:t xml:space="preserve">, </w:t>
+      </w:r>
+      <w:r>
+        <w:rPr>
+          <w:rFonts w:ascii="Arial" w:hAnsi="Arial" w:cs="Arial"/>
+          <w:sz w:val="22"/>
+          <w:szCs w:val="22"/>
+        </w:rPr>
+        <w:t xml:space="preserve">nome, </w:t>
+      </w:r>
+      <w:r>
+        <w:rPr>
+          <w:rFonts w:ascii="Arial" w:hAnsi="Arial" w:cs="Arial"/>
+          <w:sz w:val="22"/>
+          <w:szCs w:val="22"/>
+        </w:rPr>
+        <w:t xml:space="preserve">marca, </w:t>
       </w:r>
       <w:proofErr w:type="spellStart"/>
       <w:r>
@@ -1464,6 +1564,14 @@
         </w:rPr>
         <w:t xml:space="preserve">, </w:t>
       </w:r>
+      <w:r>
+        <w:rPr>
+          <w:rFonts w:ascii="Arial" w:hAnsi="Arial" w:cs="Arial"/>
+          <w:sz w:val="22"/>
+          <w:szCs w:val="22"/>
+        </w:rPr>
+        <w:t xml:space="preserve">nome, </w:t>
+      </w:r>
       <w:proofErr w:type="spellStart"/>
       <w:r>
         <w:rPr>
@@ -1480,7 +1588,7 @@
           <w:sz w:val="22"/>
           <w:szCs w:val="22"/>
         </w:rPr>
-        <w:t xml:space="preserve">, telefone, nome, </w:t>
+        <w:t xml:space="preserve">, telefone, </w:t>
       </w:r>
       <w:proofErr w:type="spellStart"/>
       <w:r>

</xml_diff>